<commit_message>
Sauvegarde avant tentative de résoudre le bug "Access-Control-Allow-Origin"
</commit_message>
<xml_diff>
--- a/src/main/resources/debug projet java.docx
+++ b/src/main/resources/debug projet java.docx
@@ -26,39 +26,35 @@
         <w:spacing w:after="0" w:line="240" w:lineRule="auto"/>
         <w:rPr>
           <w:rFonts w:ascii="Courier New" w:eastAsia="Times New Roman" w:hAnsi="Courier New" w:cs="Courier New"/>
-          <w:color w:val="000000"/>
-          <w:sz w:val="20"/>
-          <w:szCs w:val="20"/>
-          <w:lang w:eastAsia="fr-FR"/>
+          <w:sz w:val="16"/>
+          <w:szCs w:val="16"/>
+          <w:lang w:val="en-US" w:eastAsia="fr-FR"/>
         </w:rPr>
       </w:pPr>
       <w:r>
         <w:rPr>
           <w:rFonts w:ascii="Courier New" w:eastAsia="Times New Roman" w:hAnsi="Courier New" w:cs="Courier New"/>
-          <w:color w:val="000000"/>
-          <w:sz w:val="20"/>
-          <w:szCs w:val="20"/>
-          <w:lang w:eastAsia="fr-FR"/>
+          <w:sz w:val="16"/>
+          <w:szCs w:val="16"/>
+          <w:lang w:val="en-US" w:eastAsia="fr-FR"/>
         </w:rPr>
         <w:t>A) Projet java</w:t>
       </w:r>
       <w:r>
         <w:rPr>
           <w:rFonts w:ascii="Courier New" w:eastAsia="Times New Roman" w:hAnsi="Courier New" w:cs="Courier New"/>
-          <w:color w:val="000000"/>
-          <w:sz w:val="20"/>
-          <w:szCs w:val="20"/>
-          <w:lang w:eastAsia="fr-FR"/>
-        </w:rPr>
-        <w:br/>
-      </w:r>
-      <w:r>
-        <w:rPr>
-          <w:rFonts w:ascii="Courier New" w:eastAsia="Times New Roman" w:hAnsi="Courier New" w:cs="Courier New"/>
-          <w:color w:val="000000"/>
-          <w:sz w:val="20"/>
-          <w:szCs w:val="20"/>
-          <w:lang w:eastAsia="fr-FR"/>
+          <w:sz w:val="16"/>
+          <w:szCs w:val="16"/>
+          <w:lang w:val="en-US" w:eastAsia="fr-FR"/>
+        </w:rPr>
+        <w:br/>
+      </w:r>
+      <w:r>
+        <w:rPr>
+          <w:rFonts w:ascii="Courier New" w:eastAsia="Times New Roman" w:hAnsi="Courier New" w:cs="Courier New"/>
+          <w:sz w:val="16"/>
+          <w:szCs w:val="16"/>
+          <w:lang w:val="en-US" w:eastAsia="fr-FR"/>
         </w:rPr>
         <w:br/>
         <w:t>https://github.com/szerhusenBC/jwt-spring-security-demo</w:t>
@@ -66,20 +62,18 @@
       <w:r>
         <w:rPr>
           <w:rFonts w:ascii="Courier New" w:eastAsia="Times New Roman" w:hAnsi="Courier New" w:cs="Courier New"/>
-          <w:color w:val="000000"/>
-          <w:sz w:val="20"/>
-          <w:szCs w:val="20"/>
-          <w:lang w:eastAsia="fr-FR"/>
-        </w:rPr>
-        <w:br/>
-      </w:r>
-      <w:r>
-        <w:rPr>
-          <w:rFonts w:ascii="Courier New" w:eastAsia="Times New Roman" w:hAnsi="Courier New" w:cs="Courier New"/>
-          <w:color w:val="000000"/>
-          <w:sz w:val="20"/>
-          <w:szCs w:val="20"/>
-          <w:lang w:eastAsia="fr-FR"/>
+          <w:sz w:val="16"/>
+          <w:szCs w:val="16"/>
+          <w:lang w:val="en-US" w:eastAsia="fr-FR"/>
+        </w:rPr>
+        <w:br/>
+      </w:r>
+      <w:r>
+        <w:rPr>
+          <w:rFonts w:ascii="Courier New" w:eastAsia="Times New Roman" w:hAnsi="Courier New" w:cs="Courier New"/>
+          <w:sz w:val="16"/>
+          <w:szCs w:val="16"/>
+          <w:lang w:val="en-US" w:eastAsia="fr-FR"/>
         </w:rPr>
         <w:br/>
         <w:t>avant apparition de la page d'accueil</w:t>
@@ -87,32 +81,279 @@
       <w:r>
         <w:rPr>
           <w:rFonts w:ascii="Courier New" w:eastAsia="Times New Roman" w:hAnsi="Courier New" w:cs="Courier New"/>
-          <w:color w:val="000000"/>
-          <w:sz w:val="20"/>
-          <w:szCs w:val="20"/>
-          <w:lang w:eastAsia="fr-FR"/>
-        </w:rPr>
-        <w:br/>
-        <w:t xml:space="preserve">    couche java =&gt;  classe JwtAuthorizationTokenFilter, méthode protected void doFilterInternal</w:t>
-      </w:r>
-      <w:r>
-        <w:rPr>
-          <w:rFonts w:ascii="Courier New" w:eastAsia="Times New Roman" w:hAnsi="Courier New" w:cs="Courier New"/>
-          <w:color w:val="000000"/>
-          <w:sz w:val="20"/>
-          <w:szCs w:val="20"/>
-          <w:lang w:eastAsia="fr-FR"/>
-        </w:rPr>
-        <w:br/>
+          <w:sz w:val="16"/>
+          <w:szCs w:val="16"/>
+          <w:lang w:val="en-US" w:eastAsia="fr-FR"/>
+        </w:rPr>
+        <w:br/>
+        <w:t xml:space="preserve">    couche java =&gt;  classe WebSecurityConfig,           méthode  configure(HttpSecurity httpSecurity) </w:t>
+      </w:r>
+      <w:r>
+        <w:rPr>
+          <w:rFonts w:ascii="Courier New" w:eastAsia="Times New Roman" w:hAnsi="Courier New" w:cs="Courier New"/>
+          <w:sz w:val="16"/>
+          <w:szCs w:val="16"/>
+          <w:lang w:val="en-US" w:eastAsia="fr-FR"/>
+        </w:rPr>
+        <w:br/>
+        <w:t xml:space="preserve">                                            ,           méthode  configure(WebSecurity web)</w:t>
+      </w:r>
+      <w:r>
+        <w:rPr>
+          <w:rFonts w:ascii="Courier New" w:eastAsia="Times New Roman" w:hAnsi="Courier New" w:cs="Courier New"/>
+          <w:sz w:val="16"/>
+          <w:szCs w:val="16"/>
+          <w:lang w:val="en-US" w:eastAsia="fr-FR"/>
+        </w:rPr>
+        <w:br/>
+        <w:t xml:space="preserve">                                                            valeur de la variable authenticationPath="/auth" avec serveur Apache qui tourne</w:t>
+      </w:r>
+      <w:r>
+        <w:rPr>
+          <w:rFonts w:ascii="Courier New" w:eastAsia="Times New Roman" w:hAnsi="Courier New" w:cs="Courier New"/>
+          <w:sz w:val="16"/>
+          <w:szCs w:val="16"/>
+          <w:lang w:val="en-US" w:eastAsia="fr-FR"/>
+        </w:rPr>
+        <w:br/>
+        <w:t xml:space="preserve">lancement de la page d'accueil                                            </w:t>
+      </w:r>
+      <w:r>
+        <w:rPr>
+          <w:rFonts w:ascii="Courier New" w:eastAsia="Times New Roman" w:hAnsi="Courier New" w:cs="Courier New"/>
+          <w:sz w:val="16"/>
+          <w:szCs w:val="16"/>
+          <w:lang w:val="en-US" w:eastAsia="fr-FR"/>
+        </w:rPr>
+        <w:br/>
+        <w:t xml:space="preserve">                    classe JwtAuthorizationTokenFilter, méthode protected void doFilterInternal</w:t>
+      </w:r>
+      <w:r>
+        <w:rPr>
+          <w:rFonts w:ascii="Courier New" w:eastAsia="Times New Roman" w:hAnsi="Courier New" w:cs="Courier New"/>
+          <w:sz w:val="16"/>
+          <w:szCs w:val="16"/>
+          <w:lang w:val="en-US" w:eastAsia="fr-FR"/>
+        </w:rPr>
+        <w:br/>
+        <w:t xml:space="preserve">                        messages:   couldn't find bearer string, will ignore the header</w:t>
+      </w:r>
+      <w:r>
+        <w:rPr>
+          <w:rFonts w:ascii="Courier New" w:eastAsia="Times New Roman" w:hAnsi="Courier New" w:cs="Courier New"/>
+          <w:sz w:val="16"/>
+          <w:szCs w:val="16"/>
+          <w:lang w:val="en-US" w:eastAsia="fr-FR"/>
+        </w:rPr>
+        <w:br/>
+        <w:t xml:space="preserve">                                    checking authentication for user 'null'</w:t>
+      </w:r>
+      <w:r>
+        <w:rPr>
+          <w:rFonts w:ascii="Courier New" w:eastAsia="Times New Roman" w:hAnsi="Courier New" w:cs="Courier New"/>
+          <w:sz w:val="16"/>
+          <w:szCs w:val="16"/>
+          <w:lang w:val="en-US" w:eastAsia="fr-FR"/>
+        </w:rPr>
+        <w:br/>
+        <w:t xml:space="preserve">                                    processing authentication for 'http://localhost:8080/js/libs/jwt-decode.min.js'</w:t>
+      </w:r>
+      <w:r>
+        <w:rPr>
+          <w:rFonts w:ascii="Courier New" w:eastAsia="Times New Roman" w:hAnsi="Courier New" w:cs="Courier New"/>
+          <w:sz w:val="16"/>
+          <w:szCs w:val="16"/>
+          <w:lang w:val="en-US" w:eastAsia="fr-FR"/>
+        </w:rPr>
+        <w:br/>
+        <w:t xml:space="preserve">                                    processing authentication for 'http://localhost:8080/js/client.js'</w:t>
+      </w:r>
+      <w:r>
+        <w:rPr>
+          <w:rFonts w:ascii="Courier New" w:eastAsia="Times New Roman" w:hAnsi="Courier New" w:cs="Courier New"/>
+          <w:sz w:val="16"/>
+          <w:szCs w:val="16"/>
+          <w:lang w:val="en-US" w:eastAsia="fr-FR"/>
+        </w:rPr>
+        <w:br/>
+        <w:t xml:space="preserve">                                    couldn't find bearer string, will ignore the header</w:t>
+      </w:r>
+      <w:r>
+        <w:rPr>
+          <w:rFonts w:ascii="Courier New" w:eastAsia="Times New Roman" w:hAnsi="Courier New" w:cs="Courier New"/>
+          <w:sz w:val="16"/>
+          <w:szCs w:val="16"/>
+          <w:lang w:val="en-US" w:eastAsia="fr-FR"/>
+        </w:rPr>
+        <w:br/>
+        <w:t xml:space="preserve">                                    </w:t>
+      </w:r>
+      <w:r>
+        <w:rPr>
+          <w:rFonts w:ascii="Courier New" w:eastAsia="Times New Roman" w:hAnsi="Courier New" w:cs="Courier New"/>
+          <w:sz w:val="16"/>
+          <w:szCs w:val="16"/>
+          <w:lang w:val="en-US" w:eastAsia="fr-FR"/>
+        </w:rPr>
+        <w:br/>
+      </w:r>
+      <w:r>
+        <w:rPr>
+          <w:rFonts w:ascii="Courier New" w:eastAsia="Times New Roman" w:hAnsi="Courier New" w:cs="Courier New"/>
+          <w:iCs/>
+          <w:sz w:val="16"/>
+          <w:szCs w:val="16"/>
+          <w:lang w:val="en-US" w:eastAsia="fr-FR"/>
+        </w:rPr>
+        <w:t xml:space="preserve">                    classe JwtAuthorizationTokenFilter, méthode protected void doFilterInternal</w:t>
+      </w:r>
+      <w:r>
+        <w:rPr>
+          <w:rFonts w:ascii="Courier New" w:eastAsia="Times New Roman" w:hAnsi="Courier New" w:cs="Courier New"/>
+          <w:iCs/>
+          <w:sz w:val="16"/>
+          <w:szCs w:val="16"/>
+          <w:lang w:val="en-US" w:eastAsia="fr-FR"/>
+        </w:rPr>
+        <w:br/>
+        <w:t xml:space="preserve">                        messages:   checking authentication for user 'null' </w:t>
+      </w:r>
+      <w:r>
+        <w:rPr>
+          <w:rFonts w:ascii="Courier New" w:eastAsia="Times New Roman" w:hAnsi="Courier New" w:cs="Courier New"/>
+          <w:iCs/>
+          <w:sz w:val="16"/>
+          <w:szCs w:val="16"/>
+          <w:lang w:val="en-US" w:eastAsia="fr-FR"/>
+        </w:rPr>
+        <w:br/>
+        <w:t xml:space="preserve">                                    couldn't find bearer string, will ignore the header</w:t>
+      </w:r>
+      <w:r>
+        <w:rPr>
+          <w:rFonts w:ascii="Courier New" w:eastAsia="Times New Roman" w:hAnsi="Courier New" w:cs="Courier New"/>
+          <w:iCs/>
+          <w:sz w:val="16"/>
+          <w:szCs w:val="16"/>
+          <w:lang w:val="en-US" w:eastAsia="fr-FR"/>
+        </w:rPr>
+        <w:br/>
+        <w:t xml:space="preserve">                                    checking authentication for user 'null'  </w:t>
+      </w:r>
+      <w:r>
+        <w:rPr>
+          <w:rFonts w:ascii="Courier New" w:eastAsia="Times New Roman" w:hAnsi="Courier New" w:cs="Courier New"/>
+          <w:iCs/>
+          <w:sz w:val="16"/>
+          <w:szCs w:val="16"/>
+          <w:lang w:val="en-US" w:eastAsia="fr-FR"/>
+        </w:rPr>
+        <w:br/>
+        <w:t xml:space="preserve">                                    HikariPool-1 - Thread starvation or clock leap detected (housekeeper delta=1m907ms781µs722ns).</w:t>
+      </w:r>
+      <w:r>
+        <w:rPr>
+          <w:rFonts w:ascii="Courier New" w:eastAsia="Times New Roman" w:hAnsi="Courier New" w:cs="Courier New"/>
+          <w:iCs/>
+          <w:sz w:val="16"/>
+          <w:szCs w:val="16"/>
+          <w:lang w:val="en-US" w:eastAsia="fr-FR"/>
+        </w:rPr>
+        <w:br/>
+        <w:t xml:space="preserve">                                    processing authentication for 'http://localhost:8080/favicon.ico'</w:t>
+      </w:r>
+      <w:r>
+        <w:rPr>
+          <w:rFonts w:ascii="Courier New" w:eastAsia="Times New Roman" w:hAnsi="Courier New" w:cs="Courier New"/>
+          <w:iCs/>
+          <w:sz w:val="16"/>
+          <w:szCs w:val="16"/>
+          <w:lang w:val="en-US" w:eastAsia="fr-FR"/>
+        </w:rPr>
+        <w:br/>
+        <w:t xml:space="preserve">                    classe JwtAuthorizationTokenFilter, méthode protected void doFilterInternal</w:t>
+      </w:r>
+      <w:r>
+        <w:rPr>
+          <w:rFonts w:ascii="Courier New" w:eastAsia="Times New Roman" w:hAnsi="Courier New" w:cs="Courier New"/>
+          <w:iCs/>
+          <w:sz w:val="16"/>
+          <w:szCs w:val="16"/>
+          <w:lang w:val="en-US" w:eastAsia="fr-FR"/>
+        </w:rPr>
+        <w:br/>
+        <w:t xml:space="preserve">                                    couldn't find bearer string, will ignore the header</w:t>
+      </w:r>
+      <w:r>
+        <w:rPr>
+          <w:rFonts w:ascii="Courier New" w:eastAsia="Times New Roman" w:hAnsi="Courier New" w:cs="Courier New"/>
+          <w:iCs/>
+          <w:sz w:val="16"/>
+          <w:szCs w:val="16"/>
+          <w:lang w:val="en-US" w:eastAsia="fr-FR"/>
+        </w:rPr>
+        <w:br/>
+        <w:t xml:space="preserve">                                    </w:t>
+      </w:r>
+      <w:bookmarkStart w:id="0" w:name="_GoBack"/>
+      <w:bookmarkEnd w:id="0"/>
+      <w:r>
+        <w:rPr>
+          <w:rFonts w:ascii="Courier New" w:eastAsia="Times New Roman" w:hAnsi="Courier New" w:cs="Courier New"/>
+          <w:iCs/>
+          <w:sz w:val="16"/>
+          <w:szCs w:val="16"/>
+          <w:lang w:val="en-US" w:eastAsia="fr-FR"/>
+        </w:rPr>
+        <w:t>checking authentication for user 'null'</w:t>
+      </w:r>
+      <w:r>
+        <w:rPr>
+          <w:rFonts w:ascii="Courier New" w:eastAsia="Times New Roman" w:hAnsi="Courier New" w:cs="Courier New"/>
+          <w:iCs/>
+          <w:sz w:val="16"/>
+          <w:szCs w:val="16"/>
+          <w:lang w:val="en-US" w:eastAsia="fr-FR"/>
+        </w:rPr>
+        <w:br/>
+        <w:t xml:space="preserve">                                    HikariPool-1 - Thread starvation or clock leap detected (housekeeper delta=1m21s372ms888µs540ns).</w:t>
+      </w:r>
+      <w:r>
+        <w:rPr>
+          <w:rFonts w:ascii="Courier New" w:eastAsia="Times New Roman" w:hAnsi="Courier New" w:cs="Courier New"/>
+          <w:iCs/>
+          <w:sz w:val="16"/>
+          <w:szCs w:val="16"/>
+          <w:lang w:val="en-US" w:eastAsia="fr-FR"/>
+        </w:rPr>
+        <w:br/>
+        <w:t xml:space="preserve">                          </w:t>
+      </w:r>
+      <w:r>
+        <w:rPr>
+          <w:rFonts w:ascii="Courier New" w:eastAsia="Times New Roman" w:hAnsi="Courier New" w:cs="Courier New"/>
+          <w:iCs/>
+          <w:sz w:val="16"/>
+          <w:szCs w:val="16"/>
+          <w:lang w:val="en-US" w:eastAsia="fr-FR"/>
+        </w:rPr>
+        <w:br/>
+      </w:r>
+      <w:r>
+        <w:rPr>
+          <w:rFonts w:ascii="Courier New" w:eastAsia="Times New Roman" w:hAnsi="Courier New" w:cs="Courier New"/>
+          <w:sz w:val="16"/>
+          <w:szCs w:val="16"/>
+          <w:lang w:val="en-US" w:eastAsia="fr-FR"/>
+        </w:rPr>
         <w:t>après apparition de la page d'accueil et clic sur le bouton Login</w:t>
       </w:r>
       <w:r>
         <w:rPr>
           <w:rFonts w:ascii="Courier New" w:eastAsia="Times New Roman" w:hAnsi="Courier New" w:cs="Courier New"/>
-          <w:color w:val="000000"/>
-          <w:sz w:val="20"/>
-          <w:szCs w:val="20"/>
-          <w:lang w:eastAsia="fr-FR"/>
+          <w:sz w:val="16"/>
+          <w:szCs w:val="16"/>
+          <w:lang w:val="en-US" w:eastAsia="fr-FR"/>
         </w:rPr>
         <w:br/>
         <w:t xml:space="preserve">    couche javascript   =&gt;  doLogin(loginData) {loginData = {username: "user", password: "password"}</w:t>
@@ -120,10 +361,9 @@
       <w:r>
         <w:rPr>
           <w:rFonts w:ascii="Courier New" w:eastAsia="Times New Roman" w:hAnsi="Courier New" w:cs="Courier New"/>
-          <w:color w:val="000000"/>
-          <w:sz w:val="20"/>
-          <w:szCs w:val="20"/>
-          <w:lang w:eastAsia="fr-FR"/>
+          <w:sz w:val="16"/>
+          <w:szCs w:val="16"/>
+          <w:lang w:val="en-US" w:eastAsia="fr-FR"/>
         </w:rPr>
         <w:br/>
         <w:t xml:space="preserve">    couche java =&gt;  classe JwtAuthorizationTokenFilter, méthode     protected void doFilterInternal</w:t>
@@ -131,32 +371,90 @@
       <w:r>
         <w:rPr>
           <w:rFonts w:ascii="Courier New" w:eastAsia="Times New Roman" w:hAnsi="Courier New" w:cs="Courier New"/>
-          <w:color w:val="000000"/>
-          <w:sz w:val="20"/>
-          <w:szCs w:val="20"/>
-          <w:lang w:eastAsia="fr-FR"/>
-        </w:rPr>
-        <w:br/>
+          <w:sz w:val="16"/>
+          <w:szCs w:val="16"/>
+          <w:lang w:val="en-US" w:eastAsia="fr-FR"/>
+        </w:rPr>
+        <w:br/>
+        <w:t xml:space="preserve">                        messsages :     processing authentication for 'http://localhost:8080/auth'        </w:t>
+      </w:r>
+      <w:r>
+        <w:rPr>
+          <w:rFonts w:ascii="Courier New" w:eastAsia="Times New Roman" w:hAnsi="Courier New" w:cs="Courier New"/>
+          <w:sz w:val="16"/>
+          <w:szCs w:val="16"/>
+          <w:lang w:val="en-US" w:eastAsia="fr-FR"/>
+        </w:rPr>
+        <w:br/>
+        <w:t xml:space="preserve">                                        HikariPool-1 - Thread starvation or clock leap detected (housekeeper delta=47s204ms333µs389ns).</w:t>
+      </w:r>
+      <w:r>
+        <w:rPr>
+          <w:rFonts w:ascii="Courier New" w:eastAsia="Times New Roman" w:hAnsi="Courier New" w:cs="Courier New"/>
+          <w:sz w:val="16"/>
+          <w:szCs w:val="16"/>
+          <w:lang w:val="en-US" w:eastAsia="fr-FR"/>
+        </w:rPr>
+        <w:br/>
+        <w:t xml:space="preserve">                                        couldn't find bearer string, will ignore the header</w:t>
+      </w:r>
+      <w:r>
+        <w:rPr>
+          <w:rFonts w:ascii="Courier New" w:eastAsia="Times New Roman" w:hAnsi="Courier New" w:cs="Courier New"/>
+          <w:sz w:val="16"/>
+          <w:szCs w:val="16"/>
+          <w:lang w:val="en-US" w:eastAsia="fr-FR"/>
+        </w:rPr>
+        <w:br/>
+        <w:t xml:space="preserve">                                        checking authentication for user 'null'</w:t>
+      </w:r>
+      <w:r>
+        <w:rPr>
+          <w:rFonts w:ascii="Courier New" w:eastAsia="Times New Roman" w:hAnsi="Courier New" w:cs="Courier New"/>
+          <w:sz w:val="16"/>
+          <w:szCs w:val="16"/>
+          <w:lang w:val="en-US" w:eastAsia="fr-FR"/>
+        </w:rPr>
+        <w:br/>
+        <w:t xml:space="preserve">                                        </w:t>
+      </w:r>
+      <w:r>
+        <w:rPr>
+          <w:rFonts w:ascii="Courier New" w:eastAsia="Times New Roman" w:hAnsi="Courier New" w:cs="Courier New"/>
+          <w:sz w:val="16"/>
+          <w:szCs w:val="16"/>
+          <w:lang w:val="en-US" w:eastAsia="fr-FR"/>
+        </w:rPr>
+        <w:br/>
+      </w:r>
+      <w:r>
+        <w:rPr>
+          <w:rFonts w:ascii="Courier New" w:eastAsia="Times New Roman" w:hAnsi="Courier New" w:cs="Courier New"/>
+          <w:iCs/>
+          <w:sz w:val="16"/>
+          <w:szCs w:val="16"/>
+          <w:lang w:val="en-US" w:eastAsia="fr-FR"/>
+        </w:rPr>
         <w:t xml:space="preserve">                    classe AuthenticationRestController, méthode    createAuthenticationToken       , URL /auth</w:t>
       </w:r>
       <w:r>
         <w:rPr>
           <w:rFonts w:ascii="Courier New" w:eastAsia="Times New Roman" w:hAnsi="Courier New" w:cs="Courier New"/>
-          <w:color w:val="000000"/>
-          <w:sz w:val="20"/>
-          <w:szCs w:val="20"/>
-          <w:lang w:eastAsia="fr-FR"/>
-        </w:rPr>
-        <w:br/>
-        <w:t xml:space="preserve">                                                                    authenticate</w:t>
-      </w:r>
-      <w:r>
-        <w:rPr>
-          <w:rFonts w:ascii="Courier New" w:eastAsia="Times New Roman" w:hAnsi="Courier New" w:cs="Courier New"/>
-          <w:color w:val="000000"/>
-          <w:sz w:val="20"/>
-          <w:szCs w:val="20"/>
-          <w:lang w:eastAsia="fr-FR"/>
+          <w:iCs/>
+          <w:sz w:val="16"/>
+          <w:szCs w:val="16"/>
+          <w:lang w:val="en-US" w:eastAsia="fr-FR"/>
+        </w:rPr>
+        <w:br/>
+        <w:t xml:space="preserve">                                                                    authenticate            µµµµµ    </w:t>
+      </w:r>
+      <w:r>
+        <w:rPr>
+          <w:rFonts w:ascii="Courier New" w:eastAsia="Times New Roman" w:hAnsi="Courier New" w:cs="Courier New"/>
+          <w:iCs/>
+          <w:sz w:val="16"/>
+          <w:szCs w:val="16"/>
+          <w:lang w:val="en-US" w:eastAsia="fr-FR"/>
         </w:rPr>
         <w:br/>
         <w:t xml:space="preserve">    couche javascript   =&gt;  success: de doLogin(loginData)  data = {token: "eyJhbGciOiJIUzUxMiJ9.eyJzdWIiOiJ1c2VyIiwiZXhwIjoxN…RaBIM-iabSrSU6xV_MkiiWuVj4_KoCA03znqvEv7EwmEla6MA"}, textStatus = "success"</w:t>
@@ -164,10 +462,10 @@
       <w:r>
         <w:rPr>
           <w:rFonts w:ascii="Courier New" w:eastAsia="Times New Roman" w:hAnsi="Courier New" w:cs="Courier New"/>
-          <w:color w:val="000000"/>
-          <w:sz w:val="20"/>
-          <w:szCs w:val="20"/>
-          <w:lang w:eastAsia="fr-FR"/>
+          <w:iCs/>
+          <w:sz w:val="16"/>
+          <w:szCs w:val="16"/>
+          <w:lang w:val="en-US" w:eastAsia="fr-FR"/>
         </w:rPr>
         <w:br/>
         <w:t xml:space="preserve">                            showUserInformation()                                                   , URL /user</w:t>
@@ -175,10 +473,10 @@
       <w:r>
         <w:rPr>
           <w:rFonts w:ascii="Courier New" w:eastAsia="Times New Roman" w:hAnsi="Courier New" w:cs="Courier New"/>
-          <w:color w:val="000000"/>
-          <w:sz w:val="20"/>
-          <w:szCs w:val="20"/>
-          <w:lang w:eastAsia="fr-FR"/>
+          <w:iCs/>
+          <w:sz w:val="16"/>
+          <w:szCs w:val="16"/>
+          <w:lang w:val="en-US" w:eastAsia="fr-FR"/>
         </w:rPr>
         <w:br/>
         <w:t xml:space="preserve">    couche java =&gt;  classe  JwtAuthorizationTokenFilter, méthode    protected void doFilterInternal</w:t>
@@ -186,10 +484,10 @@
       <w:r>
         <w:rPr>
           <w:rFonts w:ascii="Courier New" w:eastAsia="Times New Roman" w:hAnsi="Courier New" w:cs="Courier New"/>
-          <w:color w:val="000000"/>
-          <w:sz w:val="20"/>
-          <w:szCs w:val="20"/>
-          <w:lang w:eastAsia="fr-FR"/>
+          <w:iCs/>
+          <w:sz w:val="16"/>
+          <w:szCs w:val="16"/>
+          <w:lang w:val="en-US" w:eastAsia="fr-FR"/>
         </w:rPr>
         <w:br/>
         <w:t xml:space="preserve">                            UserRestController                      getAuthenticatedUser            , URL /user</w:t>
@@ -197,18 +495,23 @@
       <w:r>
         <w:rPr>
           <w:rFonts w:ascii="Courier New" w:eastAsia="Times New Roman" w:hAnsi="Courier New" w:cs="Courier New"/>
-          <w:color w:val="000000"/>
-          <w:sz w:val="20"/>
-          <w:szCs w:val="20"/>
-          <w:lang w:eastAsia="fr-FR"/>
+          <w:iCs/>
+          <w:sz w:val="16"/>
+          <w:szCs w:val="16"/>
+          <w:lang w:val="en-US" w:eastAsia="fr-FR"/>
         </w:rPr>
         <w:br/>
         <w:t xml:space="preserve">    couche javascript   =&gt;  success:  de  showUserInformation()     data = {username: "user", firstname: "user", lastname: "user", email: "enabled@user.com", authorities: Array(1), …}, textStatus = "success", </w:t>
       </w:r>
     </w:p>
     <w:p>
-      <w:bookmarkStart w:id="0" w:name="_GoBack"/>
-      <w:bookmarkEnd w:id="0"/>
+      <w:pPr>
+        <w:rPr>
+          <w:sz w:val="16"/>
+          <w:szCs w:val="16"/>
+          <w:lang w:val="en-US"/>
+        </w:rPr>
+      </w:pPr>
     </w:p>
     <w:sectPr>
       <w:pgSz w:w="16838" w:h="11906" w:orient="landscape"/>

</xml_diff>